<commit_message>
OSlab3 new files for question 1
</commit_message>
<xml_diff>
--- a/OSlab3/实验3-吴翔-201892225.docx
+++ b/OSlab3/实验3-吴翔-201892225.docx
@@ -19,6 +19,223 @@
           <w:lang w:val="en-US" w:eastAsia="zh-CN"/>
         </w:rPr>
         <w:t>fork()相关</w:t>
+      </w:r>
+    </w:p>
+    <w:p>
+      <w:pPr>
+        <w:numPr>
+          <w:numId w:val="0"/>
+        </w:numPr>
+        <w:rPr>
+          <w:rFonts w:hint="eastAsia"/>
+          <w:lang w:val="en-US" w:eastAsia="zh-CN"/>
+        </w:rPr>
+      </w:pPr>
+      <w:r>
+        <w:rPr>
+          <w:rFonts w:hint="eastAsia"/>
+          <w:lang w:val="en-US" w:eastAsia="zh-CN"/>
+        </w:rPr>
+        <w:t>1.1</w:t>
+      </w:r>
+    </w:p>
+    <w:p>
+      <w:pPr>
+        <w:numPr>
+          <w:numId w:val="0"/>
+        </w:numPr>
+      </w:pPr>
+      <w:r>
+        <w:drawing>
+          <wp:inline distT="0" distB="0" distL="114300" distR="114300">
+            <wp:extent cx="3421380" cy="1371600"/>
+            <wp:effectExtent l="0" t="0" r="7620" b="0"/>
+            <wp:docPr id="1" name="图片 1"/>
+            <wp:cNvGraphicFramePr>
+              <a:graphicFrameLocks xmlns:a="http://schemas.openxmlformats.org/drawingml/2006/main" noChangeAspect="1"/>
+            </wp:cNvGraphicFramePr>
+            <a:graphic xmlns:a="http://schemas.openxmlformats.org/drawingml/2006/main">
+              <a:graphicData uri="http://schemas.openxmlformats.org/drawingml/2006/picture">
+                <pic:pic xmlns:pic="http://schemas.openxmlformats.org/drawingml/2006/picture">
+                  <pic:nvPicPr>
+                    <pic:cNvPr id="1" name="图片 1"/>
+                    <pic:cNvPicPr>
+                      <a:picLocks noChangeAspect="1"/>
+                    </pic:cNvPicPr>
+                  </pic:nvPicPr>
+                  <pic:blipFill>
+                    <a:blip r:embed="rId4"/>
+                    <a:stretch>
+                      <a:fillRect/>
+                    </a:stretch>
+                  </pic:blipFill>
+                  <pic:spPr>
+                    <a:xfrm>
+                      <a:off x="0" y="0"/>
+                      <a:ext cx="3421380" cy="1371600"/>
+                    </a:xfrm>
+                    <a:prstGeom prst="rect">
+                      <a:avLst/>
+                    </a:prstGeom>
+                    <a:noFill/>
+                    <a:ln>
+                      <a:noFill/>
+                    </a:ln>
+                  </pic:spPr>
+                </pic:pic>
+              </a:graphicData>
+            </a:graphic>
+          </wp:inline>
+        </w:drawing>
+      </w:r>
+      <w:r>
+        <w:drawing>
+          <wp:inline distT="0" distB="0" distL="114300" distR="114300">
+            <wp:extent cx="2560320" cy="1501140"/>
+            <wp:effectExtent l="0" t="0" r="0" b="7620"/>
+            <wp:docPr id="6" name="图片 2"/>
+            <wp:cNvGraphicFramePr>
+              <a:graphicFrameLocks xmlns:a="http://schemas.openxmlformats.org/drawingml/2006/main" noChangeAspect="1"/>
+            </wp:cNvGraphicFramePr>
+            <a:graphic xmlns:a="http://schemas.openxmlformats.org/drawingml/2006/main">
+              <a:graphicData uri="http://schemas.openxmlformats.org/drawingml/2006/picture">
+                <pic:pic xmlns:pic="http://schemas.openxmlformats.org/drawingml/2006/picture">
+                  <pic:nvPicPr>
+                    <pic:cNvPr id="6" name="图片 2"/>
+                    <pic:cNvPicPr>
+                      <a:picLocks noChangeAspect="1"/>
+                    </pic:cNvPicPr>
+                  </pic:nvPicPr>
+                  <pic:blipFill>
+                    <a:blip r:embed="rId5"/>
+                    <a:stretch>
+                      <a:fillRect/>
+                    </a:stretch>
+                  </pic:blipFill>
+                  <pic:spPr>
+                    <a:xfrm>
+                      <a:off x="0" y="0"/>
+                      <a:ext cx="2560320" cy="1501140"/>
+                    </a:xfrm>
+                    <a:prstGeom prst="rect">
+                      <a:avLst/>
+                    </a:prstGeom>
+                    <a:noFill/>
+                    <a:ln>
+                      <a:noFill/>
+                    </a:ln>
+                  </pic:spPr>
+                </pic:pic>
+              </a:graphicData>
+            </a:graphic>
+          </wp:inline>
+        </w:drawing>
+      </w:r>
+      <w:r>
+        <w:drawing>
+          <wp:inline distT="0" distB="0" distL="114300" distR="114300">
+            <wp:extent cx="2682240" cy="2567940"/>
+            <wp:effectExtent l="0" t="0" r="0" b="7620"/>
+            <wp:docPr id="8" name="图片 3"/>
+            <wp:cNvGraphicFramePr>
+              <a:graphicFrameLocks xmlns:a="http://schemas.openxmlformats.org/drawingml/2006/main" noChangeAspect="1"/>
+            </wp:cNvGraphicFramePr>
+            <a:graphic xmlns:a="http://schemas.openxmlformats.org/drawingml/2006/main">
+              <a:graphicData uri="http://schemas.openxmlformats.org/drawingml/2006/picture">
+                <pic:pic xmlns:pic="http://schemas.openxmlformats.org/drawingml/2006/picture">
+                  <pic:nvPicPr>
+                    <pic:cNvPr id="8" name="图片 3"/>
+                    <pic:cNvPicPr>
+                      <a:picLocks noChangeAspect="1"/>
+                    </pic:cNvPicPr>
+                  </pic:nvPicPr>
+                  <pic:blipFill>
+                    <a:blip r:embed="rId6"/>
+                    <a:stretch>
+                      <a:fillRect/>
+                    </a:stretch>
+                  </pic:blipFill>
+                  <pic:spPr>
+                    <a:xfrm>
+                      <a:off x="0" y="0"/>
+                      <a:ext cx="2682240" cy="2567940"/>
+                    </a:xfrm>
+                    <a:prstGeom prst="rect">
+                      <a:avLst/>
+                    </a:prstGeom>
+                    <a:noFill/>
+                    <a:ln>
+                      <a:noFill/>
+                    </a:ln>
+                  </pic:spPr>
+                </pic:pic>
+              </a:graphicData>
+            </a:graphic>
+          </wp:inline>
+        </w:drawing>
+      </w:r>
+    </w:p>
+    <w:p>
+      <w:pPr>
+        <w:numPr>
+          <w:numId w:val="0"/>
+        </w:numPr>
+        <w:rPr>
+          <w:rFonts w:hint="default"/>
+          <w:lang w:val="en-US" w:eastAsia="zh-CN"/>
+        </w:rPr>
+      </w:pPr>
+      <w:r>
+        <w:rPr>
+          <w:rFonts w:hint="eastAsia"/>
+          <w:lang w:val="en-US" w:eastAsia="zh-CN"/>
+        </w:rPr>
+        <w:t>理解：fork系统调用用于创建一个新进程，称为</w:t>
+      </w:r>
+      <w:r>
+        <w:rPr>
+          <w:rFonts w:hint="default"/>
+          <w:lang w:val="en-US" w:eastAsia="zh-CN"/>
+        </w:rPr>
+        <w:t>子进程，它与进程（称为系统调用fork的进程）同时运行，此进程称为父进程。创建新的子进程后，两个进程将执行fork（）系统调用之后的下一条指令。子进程使用相同的pc（</w:t>
+      </w:r>
+      <w:bookmarkStart w:id="0" w:name="_GoBack"/>
+      <w:bookmarkEnd w:id="0"/>
+      <w:r>
+        <w:rPr>
+          <w:rFonts w:hint="default"/>
+          <w:lang w:val="en-US" w:eastAsia="zh-CN"/>
+        </w:rPr>
+        <w:t>程序计数器），相同的CPU寄存器，在父进程中使用的相同打开文件。</w:t>
+      </w:r>
+    </w:p>
+    <w:p>
+      <w:pPr>
+        <w:numPr>
+          <w:numId w:val="0"/>
+        </w:numPr>
+        <w:rPr>
+          <w:rFonts w:hint="eastAsia"/>
+          <w:lang w:val="en-US" w:eastAsia="zh-CN"/>
+        </w:rPr>
+      </w:pPr>
+    </w:p>
+    <w:p>
+      <w:pPr>
+        <w:numPr>
+          <w:numId w:val="0"/>
+        </w:numPr>
+        <w:rPr>
+          <w:rFonts w:hint="default"/>
+          <w:lang w:val="en-US" w:eastAsia="zh-CN"/>
+        </w:rPr>
+      </w:pPr>
+      <w:r>
+        <w:rPr>
+          <w:rFonts w:hint="eastAsia"/>
+          <w:lang w:val="en-US" w:eastAsia="zh-CN"/>
+        </w:rPr>
+        <w:t>1.2</w:t>
       </w:r>
     </w:p>
     <w:p>
@@ -55,7 +272,7 @@
                     </pic:cNvPicPr>
                   </pic:nvPicPr>
                   <pic:blipFill>
-                    <a:blip r:embed="rId4"/>
+                    <a:blip r:embed="rId7"/>
                     <a:stretch>
                       <a:fillRect/>
                     </a:stretch>
@@ -451,7 +668,7 @@
                     </pic:cNvPicPr>
                   </pic:nvPicPr>
                   <pic:blipFill>
-                    <a:blip r:embed="rId5"/>
+                    <a:blip r:embed="rId8"/>
                     <a:stretch>
                       <a:fillRect/>
                     </a:stretch>
@@ -494,7 +711,7 @@
                     </pic:cNvPicPr>
                   </pic:nvPicPr>
                   <pic:blipFill>
-                    <a:blip r:embed="rId6"/>
+                    <a:blip r:embed="rId9"/>
                     <a:stretch>
                       <a:fillRect/>
                     </a:stretch>
@@ -537,7 +754,7 @@
                     </pic:cNvPicPr>
                   </pic:nvPicPr>
                   <pic:blipFill>
-                    <a:blip r:embed="rId7"/>
+                    <a:blip r:embed="rId10"/>
                     <a:stretch>
                       <a:fillRect/>
                     </a:stretch>
@@ -601,8 +818,6 @@
         </w:rPr>
         <w:t>子进程负责从管道1的0端读,管道 2 的 1 端写,父进程负责从管道 2 的 0 端读,管道 1 的 1 端写,子进程每次循环从管道 1 的 0 端读一个整数放入变量X中,并对 X 加 1 后写入管道 2 的 1 端，直到 X 大于 10;父进程每次循环向管道 1 的 1 端写入变量X的值,并从管道2的0端读一整数写入X再对X加1,直到X大于10.</w:t>
       </w:r>
-      <w:bookmarkStart w:id="0" w:name="_GoBack"/>
-      <w:bookmarkEnd w:id="0"/>
     </w:p>
     <w:p>
       <w:pPr>
@@ -651,7 +866,7 @@
                     </pic:cNvPicPr>
                   </pic:nvPicPr>
                   <pic:blipFill>
-                    <a:blip r:embed="rId8"/>
+                    <a:blip r:embed="rId11"/>
                     <a:stretch>
                       <a:fillRect/>
                     </a:stretch>
@@ -694,7 +909,7 @@
                     </pic:cNvPicPr>
                   </pic:nvPicPr>
                   <pic:blipFill>
-                    <a:blip r:embed="rId9"/>
+                    <a:blip r:embed="rId12"/>
                     <a:stretch>
                       <a:fillRect/>
                     </a:stretch>
@@ -744,7 +959,6 @@
           <w:lang w:val="en-US" w:eastAsia="zh-CN"/>
         </w:rPr>
         <w:tab/>
-        <w:t/>
       </w:r>
       <w:r>
         <w:rPr>
@@ -752,7 +966,6 @@
           <w:lang w:val="en-US" w:eastAsia="zh-CN"/>
         </w:rPr>
         <w:tab/>
-        <w:t/>
       </w:r>
       <w:r>
         <w:rPr>
@@ -760,7 +973,6 @@
           <w:lang w:val="en-US" w:eastAsia="zh-CN"/>
         </w:rPr>
         <w:tab/>
-        <w:t/>
       </w:r>
       <w:r>
         <w:rPr>
@@ -768,7 +980,6 @@
           <w:lang w:val="en-US" w:eastAsia="zh-CN"/>
         </w:rPr>
         <w:tab/>
-        <w:t/>
       </w:r>
       <w:r>
         <w:rPr>
@@ -776,7 +987,6 @@
           <w:lang w:val="en-US" w:eastAsia="zh-CN"/>
         </w:rPr>
         <w:tab/>
-        <w:t/>
       </w:r>
       <w:r>
         <w:rPr>
@@ -784,7 +994,6 @@
           <w:lang w:val="en-US" w:eastAsia="zh-CN"/>
         </w:rPr>
         <w:tab/>
-        <w:t/>
       </w:r>
       <w:r>
         <w:rPr>
@@ -792,7 +1001,6 @@
           <w:lang w:val="en-US" w:eastAsia="zh-CN"/>
         </w:rPr>
         <w:tab/>
-        <w:t/>
       </w:r>
       <w:r>
         <w:rPr>
@@ -800,6 +1008,12 @@
           <w:lang w:val="en-US" w:eastAsia="zh-CN"/>
         </w:rPr>
         <w:tab/>
+      </w:r>
+      <w:r>
+        <w:rPr>
+          <w:rFonts w:hint="eastAsia"/>
+          <w:lang w:val="en-US" w:eastAsia="zh-CN"/>
+        </w:rPr>
         <w:t>makefile</w:t>
       </w:r>
     </w:p>
@@ -830,7 +1044,7 @@
                     </pic:cNvPicPr>
                   </pic:nvPicPr>
                   <pic:blipFill>
-                    <a:blip r:embed="rId10"/>
+                    <a:blip r:embed="rId13"/>
                     <a:stretch>
                       <a:fillRect/>
                     </a:stretch>

</xml_diff>